<commit_message>
Circle Language Spec: Parameters: Move content of the smaller articles 'Parameter Passing' and 'Joint Display of Access Connectors and Object Relations' to 'Miscellaneous Parameter Topics'.
</commit_message>
<xml_diff>
--- a/1.1. Circle Language Spec/07. Parameters/1. Relations Between Commands & Objects.docx
+++ b/1.1. Circle Language Spec/07. Parameters/1. Relations Between Commands & Objects.docx
@@ -58,8 +58,6 @@
       <w:r>
         <w:t>Concept</w:t>
       </w:r>
-      <w:bookmarkStart w:id="0" w:name="_GoBack"/>
-      <w:bookmarkEnd w:id="0"/>
     </w:p>
     <w:p>
       <w:r>
@@ -1322,6 +1320,8 @@
       <w:r>
         <w:t>Object relations</w:t>
       </w:r>
+      <w:bookmarkStart w:id="0" w:name="_GoBack"/>
+      <w:bookmarkEnd w:id="0"/>
     </w:p>
     <w:p>
       <w:r>
@@ -2808,16 +2808,17 @@
     <w:basedOn w:val="Normal"/>
     <w:next w:val="Normal"/>
     <w:qFormat/>
-    <w:rsid w:val="005A1878"/>
+    <w:rsid w:val="00711C53"/>
     <w:pPr>
       <w:keepNext/>
-      <w:spacing w:before="140" w:after="120"/>
+      <w:spacing w:before="180" w:after="120"/>
       <w:outlineLvl w:val="2"/>
     </w:pPr>
     <w:rPr>
       <w:rFonts w:cs="Arial"/>
       <w:b/>
       <w:bCs/>
+      <w:sz w:val="22"/>
     </w:rPr>
   </w:style>
   <w:style w:type="paragraph" w:styleId="Heading4">
@@ -2826,16 +2827,16 @@
     <w:next w:val="Normal"/>
     <w:link w:val="Heading4Char"/>
     <w:qFormat/>
-    <w:rsid w:val="00567B63"/>
+    <w:rsid w:val="00711C53"/>
     <w:pPr>
       <w:keepNext/>
-      <w:spacing w:before="120" w:after="120"/>
+      <w:spacing w:before="240" w:after="120"/>
       <w:outlineLvl w:val="3"/>
     </w:pPr>
     <w:rPr>
       <w:bCs/>
       <w:i/>
-      <w:sz w:val="18"/>
+      <w:sz w:val="22"/>
       <w:szCs w:val="28"/>
     </w:rPr>
   </w:style>
@@ -3301,14 +3302,13 @@
   <w:style w:type="character" w:customStyle="1" w:styleId="Heading4Char">
     <w:name w:val="Heading 4 Char"/>
     <w:link w:val="Heading4"/>
-    <w:rsid w:val="00567B63"/>
+    <w:rsid w:val="00711C53"/>
     <w:rPr>
       <w:rFonts w:ascii="Tahoma" w:hAnsi="Tahoma"/>
       <w:bCs/>
       <w:i/>
-      <w:sz w:val="18"/>
+      <w:sz w:val="22"/>
       <w:szCs w:val="28"/>
-      <w:lang w:val="en-US" w:eastAsia="en-US" w:bidi="ar-SA"/>
     </w:rPr>
   </w:style>
   <w:style w:type="paragraph" w:customStyle="1" w:styleId="Picture">

</xml_diff>